<commit_message>
Preserve space automatically, and remove a few more opening and closing markers.
git-svn-id: https://okapi.googlecode.com/svn/trunk@2008 0cd2bb99-014b-0410-b875-5d0485b745ed
</commit_message>
<xml_diff>
--- a/filters/net.sf.okapi.filters.openxml.tests/gold/OutAddcomments.docx
+++ b/filters/net.sf.okapi.filters.openxml.tests/gold/OutAddcomments.docx
@@ -21,7 +21,7 @@
       </w:r>
       <w:commentRangeStart w:id="2"/>
       <w:r>
-        <w:t>comments</w:t>
+        <w:t xml:space="preserve">comments</w:t>
       </w:r>
       <w:commentRangeEnd w:id="2"/>
       <w:r>
@@ -31,7 +31,7 @@
         <w:commentReference w:id="2"/>
       </w:r>
       <w:r>
-        <w:t>.</w:t>
+        <w:t xml:space="preserve">.</w:t>
       </w:r>
     </w:p>
     <w:p/>

</xml_diff>